<commit_message>
Adding new docs, Cost estimation Gannt chart to repository
</commit_message>
<xml_diff>
--- a/Docs/ProjectManagementMilestone1.docx
+++ b/Docs/ProjectManagementMilestone1.docx
@@ -1,6 +1,6 @@
 
 <file path=word/document.xml><?xml version="1.0" encoding="utf-8"?>
-<w:document xmlns:wpc="http://schemas.microsoft.com/office/word/2010/wordprocessingCanvas" xmlns:cx="http://schemas.microsoft.com/office/drawing/2014/chartex" xmlns:mc="http://schemas.openxmlformats.org/markup-compatibility/2006" xmlns:o="urn:schemas-microsoft-com:office:office" xmlns:r="http://schemas.openxmlformats.org/officeDocument/2006/relationships" xmlns:m="http://schemas.openxmlformats.org/officeDocument/2006/math" xmlns:v="urn:schemas-microsoft-com:vml" xmlns:wp14="http://schemas.microsoft.com/office/word/2010/wordprocessingDrawing" xmlns:wp="http://schemas.openxmlformats.org/drawingml/2006/wordprocessingDrawing" xmlns:w10="urn:schemas-microsoft-com:office:word" xmlns:w="http://schemas.openxmlformats.org/wordprocessingml/2006/main" xmlns:w14="http://schemas.microsoft.com/office/word/2010/wordml" xmlns:w15="http://schemas.microsoft.com/office/word/2012/wordml" xmlns:w16se="http://schemas.microsoft.com/office/word/2015/wordml/symex" xmlns:wpg="http://schemas.microsoft.com/office/word/2010/wordprocessingGroup" xmlns:wpi="http://schemas.microsoft.com/office/word/2010/wordprocessingInk" xmlns:wne="http://schemas.microsoft.com/office/word/2006/wordml" xmlns:wps="http://schemas.microsoft.com/office/word/2010/wordprocessingShape" mc:Ignorable="w14 w15 w16se wp14">
+<w:document xmlns:wpc="http://schemas.microsoft.com/office/word/2010/wordprocessingCanvas" xmlns:cx="http://schemas.microsoft.com/office/drawing/2014/chartex" xmlns:cx1="http://schemas.microsoft.com/office/drawing/2015/9/8/chartex" xmlns:cx2="http://schemas.microsoft.com/office/drawing/2015/10/21/chartex" xmlns:cx3="http://schemas.microsoft.com/office/drawing/2016/5/9/chartex" xmlns:cx4="http://schemas.microsoft.com/office/drawing/2016/5/10/chartex" xmlns:cx5="http://schemas.microsoft.com/office/drawing/2016/5/11/chartex" xmlns:cx6="http://schemas.microsoft.com/office/drawing/2016/5/12/chartex" xmlns:cx7="http://schemas.microsoft.com/office/drawing/2016/5/13/chartex" xmlns:cx8="http://schemas.microsoft.com/office/drawing/2016/5/14/chartex" xmlns:mc="http://schemas.openxmlformats.org/markup-compatibility/2006" xmlns:aink="http://schemas.microsoft.com/office/drawing/2016/ink" xmlns:am3d="http://schemas.microsoft.com/office/drawing/2017/model3d" xmlns:o="urn:schemas-microsoft-com:office:office" xmlns:r="http://schemas.openxmlformats.org/officeDocument/2006/relationships" xmlns:m="http://schemas.openxmlformats.org/officeDocument/2006/math" xmlns:v="urn:schemas-microsoft-com:vml" xmlns:wp14="http://schemas.microsoft.com/office/word/2010/wordprocessingDrawing" xmlns:wp="http://schemas.openxmlformats.org/drawingml/2006/wordprocessingDrawing" xmlns:w10="urn:schemas-microsoft-com:office:word" xmlns:w="http://schemas.openxmlformats.org/wordprocessingml/2006/main" xmlns:w14="http://schemas.microsoft.com/office/word/2010/wordml" xmlns:w15="http://schemas.microsoft.com/office/word/2012/wordml" xmlns:w16cid="http://schemas.microsoft.com/office/word/2016/wordml/cid" xmlns:w16se="http://schemas.microsoft.com/office/word/2015/wordml/symex" xmlns:wpg="http://schemas.microsoft.com/office/word/2010/wordprocessingGroup" xmlns:wpi="http://schemas.microsoft.com/office/word/2010/wordprocessingInk" xmlns:wne="http://schemas.microsoft.com/office/word/2006/wordml" xmlns:wps="http://schemas.microsoft.com/office/word/2010/wordprocessingShape" mc:Ignorable="w14 w15 w16se w16cid wp14">
   <w:body>
     <w:p>
       <w:pPr>
@@ -68,6 +68,19 @@
         </w:rPr>
         <w:t>Section 01 - Group 02</w:t>
       </w:r>
+      <w:r>
+        <w:rPr>
+          <w:rFonts w:ascii="Times New Roman" w:eastAsia="Times New Roman" w:hAnsi="Times New Roman" w:cs="Times New Roman"/>
+          <w:b/>
+          <w:bCs/>
+          <w:color w:val="24292E"/>
+          <w:sz w:val="30"/>
+          <w:szCs w:val="30"/>
+        </w:rPr>
+        <w:t xml:space="preserve"> </w:t>
+      </w:r>
+      <w:bookmarkStart w:id="0" w:name="_GoBack"/>
+      <w:bookmarkEnd w:id="0"/>
     </w:p>
     <w:p>
       <w:pPr>
@@ -164,8 +177,6 @@
         </w:rPr>
         <w:t>:</w:t>
       </w:r>
-      <w:bookmarkStart w:id="0" w:name="_GoBack"/>
-      <w:bookmarkEnd w:id="0"/>
     </w:p>
     <w:p>
       <w:pPr>
@@ -1321,7 +1332,15 @@
               <w:textAlignment w:val="baseline"/>
             </w:pPr>
             <w:r>
-              <w:t xml:space="preserve">Sai Manikata Durga Prasad Vinukonda </w:t>
+              <w:t xml:space="preserve">Sai </w:t>
+            </w:r>
+            <w:proofErr w:type="spellStart"/>
+            <w:r>
+              <w:t>Manikata</w:t>
+            </w:r>
+            <w:proofErr w:type="spellEnd"/>
+            <w:r>
+              <w:t xml:space="preserve"> Durga Prasad Vinukonda </w:t>
             </w:r>
           </w:p>
         </w:tc>
@@ -1380,7 +1399,43 @@
                 <w:sz w:val="24"/>
                 <w:szCs w:val="24"/>
               </w:rPr>
-              <w:t xml:space="preserve"> Sai Manikata Durga Prasad Vinukonda, Aakash Valluru,</w:t>
+              <w:t xml:space="preserve"> Sai </w:t>
+            </w:r>
+            <w:proofErr w:type="spellStart"/>
+            <w:r>
+              <w:rPr>
+                <w:rFonts w:ascii="Times New Roman" w:hAnsi="Times New Roman" w:cs="Times New Roman"/>
+                <w:sz w:val="24"/>
+                <w:szCs w:val="24"/>
+              </w:rPr>
+              <w:t>Manikata</w:t>
+            </w:r>
+            <w:proofErr w:type="spellEnd"/>
+            <w:r>
+              <w:rPr>
+                <w:rFonts w:ascii="Times New Roman" w:hAnsi="Times New Roman" w:cs="Times New Roman"/>
+                <w:sz w:val="24"/>
+                <w:szCs w:val="24"/>
+              </w:rPr>
+              <w:t xml:space="preserve"> Durga Prasad Vinukonda, Aakash </w:t>
+            </w:r>
+            <w:proofErr w:type="spellStart"/>
+            <w:r>
+              <w:rPr>
+                <w:rFonts w:ascii="Times New Roman" w:hAnsi="Times New Roman" w:cs="Times New Roman"/>
+                <w:sz w:val="24"/>
+                <w:szCs w:val="24"/>
+              </w:rPr>
+              <w:t>Valluru</w:t>
+            </w:r>
+            <w:proofErr w:type="spellEnd"/>
+            <w:r>
+              <w:rPr>
+                <w:rFonts w:ascii="Times New Roman" w:hAnsi="Times New Roman" w:cs="Times New Roman"/>
+                <w:sz w:val="24"/>
+                <w:szCs w:val="24"/>
+              </w:rPr>
+              <w:t>,</w:t>
             </w:r>
             <w:r>
               <w:rPr>
@@ -1440,7 +1495,23 @@
               <w:t>Vamsee Krishna Gangapatnam,</w:t>
             </w:r>
             <w:r>
-              <w:t xml:space="preserve"> Sai Manikata Durga Prasad Vinukonda, Aakash Valluru,</w:t>
+              <w:t xml:space="preserve"> Sai </w:t>
+            </w:r>
+            <w:proofErr w:type="spellStart"/>
+            <w:r>
+              <w:t>Manikata</w:t>
+            </w:r>
+            <w:proofErr w:type="spellEnd"/>
+            <w:r>
+              <w:t xml:space="preserve"> Durga Prasad Vinukonda, Aakash </w:t>
+            </w:r>
+            <w:proofErr w:type="spellStart"/>
+            <w:r>
+              <w:t>Valluru</w:t>
+            </w:r>
+            <w:proofErr w:type="spellEnd"/>
+            <w:r>
+              <w:t>,</w:t>
             </w:r>
             <w:r>
               <w:rPr>
@@ -1502,7 +1573,23 @@
               <w:t>Vamsee Krishna Gangapatnam,</w:t>
             </w:r>
             <w:r>
-              <w:t xml:space="preserve"> Sai Manikata Durga Prasad Vinukonda, Aakash Valluru,</w:t>
+              <w:t xml:space="preserve"> Sai </w:t>
+            </w:r>
+            <w:proofErr w:type="spellStart"/>
+            <w:r>
+              <w:t>Manikata</w:t>
+            </w:r>
+            <w:proofErr w:type="spellEnd"/>
+            <w:r>
+              <w:t xml:space="preserve"> Durga Prasad Vinukonda, Aakash </w:t>
+            </w:r>
+            <w:proofErr w:type="spellStart"/>
+            <w:r>
+              <w:t>Valluru</w:t>
+            </w:r>
+            <w:proofErr w:type="spellEnd"/>
+            <w:r>
+              <w:t>,</w:t>
             </w:r>
             <w:r>
               <w:rPr>
@@ -1994,8 +2081,18 @@
                 <w:sz w:val="24"/>
                 <w:szCs w:val="24"/>
               </w:rPr>
-              <w:t>Akash Valluru</w:t>
-            </w:r>
+              <w:t xml:space="preserve">Akash </w:t>
+            </w:r>
+            <w:proofErr w:type="spellStart"/>
+            <w:r>
+              <w:rPr>
+                <w:rFonts w:ascii="Times New Roman" w:eastAsia="MS Mincho" w:hAnsi="Times New Roman" w:cs="Times New Roman"/>
+                <w:sz w:val="24"/>
+                <w:szCs w:val="24"/>
+              </w:rPr>
+              <w:t>Valluru</w:t>
+            </w:r>
+            <w:proofErr w:type="spellEnd"/>
           </w:p>
         </w:tc>
       </w:tr>
@@ -2259,7 +2356,6 @@
                 <w:sz w:val="24"/>
                 <w:szCs w:val="24"/>
               </w:rPr>
-              <w:lastRenderedPageBreak/>
               <w:t>Project Time Management</w:t>
             </w:r>
           </w:p>
@@ -2471,8 +2567,18 @@
                 <w:sz w:val="24"/>
                 <w:szCs w:val="24"/>
               </w:rPr>
-              <w:t>kash Valluru</w:t>
-            </w:r>
+              <w:t xml:space="preserve">kash </w:t>
+            </w:r>
+            <w:proofErr w:type="spellStart"/>
+            <w:r>
+              <w:rPr>
+                <w:rFonts w:ascii="Times New Roman" w:hAnsi="Times New Roman" w:cs="Times New Roman"/>
+                <w:sz w:val="24"/>
+                <w:szCs w:val="24"/>
+              </w:rPr>
+              <w:t>Valluru</w:t>
+            </w:r>
+            <w:proofErr w:type="spellEnd"/>
           </w:p>
         </w:tc>
       </w:tr>
@@ -2842,13 +2948,23 @@
                 <w:szCs w:val="24"/>
               </w:rPr>
             </w:pPr>
-            <w:r>
-              <w:rPr>
-                <w:rFonts w:ascii="Times New Roman" w:eastAsia="MS Mincho" w:hAnsi="Times New Roman" w:cs="Times New Roman"/>
-                <w:sz w:val="24"/>
-                <w:szCs w:val="24"/>
-              </w:rPr>
-              <w:t xml:space="preserve">i) </w:t>
+            <w:proofErr w:type="spellStart"/>
+            <w:r>
+              <w:rPr>
+                <w:rFonts w:ascii="Times New Roman" w:eastAsia="MS Mincho" w:hAnsi="Times New Roman" w:cs="Times New Roman"/>
+                <w:sz w:val="24"/>
+                <w:szCs w:val="24"/>
+              </w:rPr>
+              <w:t>i</w:t>
+            </w:r>
+            <w:proofErr w:type="spellEnd"/>
+            <w:r>
+              <w:rPr>
+                <w:rFonts w:ascii="Times New Roman" w:eastAsia="MS Mincho" w:hAnsi="Times New Roman" w:cs="Times New Roman"/>
+                <w:sz w:val="24"/>
+                <w:szCs w:val="24"/>
+              </w:rPr>
+              <w:t xml:space="preserve">) </w:t>
             </w:r>
             <w:r>
               <w:rPr>
@@ -2881,8 +2997,18 @@
                 <w:sz w:val="24"/>
                 <w:szCs w:val="24"/>
               </w:rPr>
-              <w:t>Akash Valluru</w:t>
-            </w:r>
+              <w:t xml:space="preserve">Akash </w:t>
+            </w:r>
+            <w:proofErr w:type="spellStart"/>
+            <w:r>
+              <w:rPr>
+                <w:rFonts w:ascii="Times New Roman" w:eastAsia="MS Mincho" w:hAnsi="Times New Roman" w:cs="Times New Roman"/>
+                <w:sz w:val="24"/>
+                <w:szCs w:val="24"/>
+              </w:rPr>
+              <w:t>Valluru</w:t>
+            </w:r>
+            <w:proofErr w:type="spellEnd"/>
           </w:p>
         </w:tc>
       </w:tr>
@@ -2937,7 +3063,16 @@
                 <w:sz w:val="24"/>
                 <w:szCs w:val="24"/>
               </w:rPr>
-              <w:t xml:space="preserve">Responsibility assignment </w:t>
+              <w:t xml:space="preserve">Responsibility </w:t>
+            </w:r>
+            <w:proofErr w:type="gramStart"/>
+            <w:r>
+              <w:rPr>
+                <w:rFonts w:ascii="Times New Roman" w:eastAsia="MS Mincho" w:hAnsi="Times New Roman" w:cs="Times New Roman"/>
+                <w:sz w:val="24"/>
+                <w:szCs w:val="24"/>
+              </w:rPr>
+              <w:t xml:space="preserve">assignment </w:t>
             </w:r>
             <w:r>
               <w:rPr>
@@ -2955,6 +3090,7 @@
               </w:rPr>
               <w:t>matrices</w:t>
             </w:r>
+            <w:proofErr w:type="gramEnd"/>
           </w:p>
         </w:tc>
         <w:tc>
@@ -3132,13 +3268,23 @@
                 <w:szCs w:val="24"/>
               </w:rPr>
             </w:pPr>
-            <w:r>
-              <w:rPr>
-                <w:rFonts w:ascii="Times New Roman" w:eastAsia="MS Mincho" w:hAnsi="Times New Roman" w:cs="Times New Roman"/>
-                <w:sz w:val="24"/>
-                <w:szCs w:val="24"/>
-              </w:rPr>
-              <w:t xml:space="preserve">i) </w:t>
+            <w:proofErr w:type="spellStart"/>
+            <w:r>
+              <w:rPr>
+                <w:rFonts w:ascii="Times New Roman" w:eastAsia="MS Mincho" w:hAnsi="Times New Roman" w:cs="Times New Roman"/>
+                <w:sz w:val="24"/>
+                <w:szCs w:val="24"/>
+              </w:rPr>
+              <w:t>i</w:t>
+            </w:r>
+            <w:proofErr w:type="spellEnd"/>
+            <w:r>
+              <w:rPr>
+                <w:rFonts w:ascii="Times New Roman" w:eastAsia="MS Mincho" w:hAnsi="Times New Roman" w:cs="Times New Roman"/>
+                <w:sz w:val="24"/>
+                <w:szCs w:val="24"/>
+              </w:rPr>
+              <w:t xml:space="preserve">) </w:t>
             </w:r>
             <w:r>
               <w:rPr>
@@ -3251,13 +3397,23 @@
                 <w:szCs w:val="24"/>
               </w:rPr>
             </w:pPr>
-            <w:r>
-              <w:rPr>
-                <w:rFonts w:ascii="Times New Roman" w:eastAsia="MS Mincho" w:hAnsi="Times New Roman" w:cs="Times New Roman"/>
-                <w:sz w:val="24"/>
-                <w:szCs w:val="24"/>
-              </w:rPr>
-              <w:t>i) Risk register</w:t>
+            <w:proofErr w:type="spellStart"/>
+            <w:r>
+              <w:rPr>
+                <w:rFonts w:ascii="Times New Roman" w:eastAsia="MS Mincho" w:hAnsi="Times New Roman" w:cs="Times New Roman"/>
+                <w:sz w:val="24"/>
+                <w:szCs w:val="24"/>
+              </w:rPr>
+              <w:t>i</w:t>
+            </w:r>
+            <w:proofErr w:type="spellEnd"/>
+            <w:r>
+              <w:rPr>
+                <w:rFonts w:ascii="Times New Roman" w:eastAsia="MS Mincho" w:hAnsi="Times New Roman" w:cs="Times New Roman"/>
+                <w:sz w:val="24"/>
+                <w:szCs w:val="24"/>
+              </w:rPr>
+              <w:t>) Risk register</w:t>
             </w:r>
             <w:r>
               <w:rPr>
@@ -3461,21 +3617,49 @@
                 <w:szCs w:val="24"/>
               </w:rPr>
             </w:pPr>
-            <w:r>
-              <w:rPr>
-                <w:rFonts w:ascii="Times New Roman" w:eastAsia="MS Mincho" w:hAnsi="Times New Roman" w:cs="Times New Roman"/>
-                <w:sz w:val="24"/>
-                <w:szCs w:val="24"/>
-              </w:rPr>
-              <w:t>i) Statement of Work</w:t>
-            </w:r>
-            <w:r>
-              <w:rPr>
-                <w:rFonts w:ascii="Times New Roman" w:eastAsia="MS Mincho" w:hAnsi="Times New Roman" w:cs="Times New Roman"/>
-                <w:sz w:val="24"/>
-                <w:szCs w:val="24"/>
-              </w:rPr>
-              <w:t>(in detail)</w:t>
+            <w:proofErr w:type="spellStart"/>
+            <w:r>
+              <w:rPr>
+                <w:rFonts w:ascii="Times New Roman" w:eastAsia="MS Mincho" w:hAnsi="Times New Roman" w:cs="Times New Roman"/>
+                <w:sz w:val="24"/>
+                <w:szCs w:val="24"/>
+              </w:rPr>
+              <w:t>i</w:t>
+            </w:r>
+            <w:proofErr w:type="spellEnd"/>
+            <w:r>
+              <w:rPr>
+                <w:rFonts w:ascii="Times New Roman" w:eastAsia="MS Mincho" w:hAnsi="Times New Roman" w:cs="Times New Roman"/>
+                <w:sz w:val="24"/>
+                <w:szCs w:val="24"/>
+              </w:rPr>
+              <w:t xml:space="preserve">) Statement of </w:t>
+            </w:r>
+            <w:proofErr w:type="gramStart"/>
+            <w:r>
+              <w:rPr>
+                <w:rFonts w:ascii="Times New Roman" w:eastAsia="MS Mincho" w:hAnsi="Times New Roman" w:cs="Times New Roman"/>
+                <w:sz w:val="24"/>
+                <w:szCs w:val="24"/>
+              </w:rPr>
+              <w:t>Work</w:t>
+            </w:r>
+            <w:r>
+              <w:rPr>
+                <w:rFonts w:ascii="Times New Roman" w:eastAsia="MS Mincho" w:hAnsi="Times New Roman" w:cs="Times New Roman"/>
+                <w:sz w:val="24"/>
+                <w:szCs w:val="24"/>
+              </w:rPr>
+              <w:t>(</w:t>
+            </w:r>
+            <w:proofErr w:type="gramEnd"/>
+            <w:r>
+              <w:rPr>
+                <w:rFonts w:ascii="Times New Roman" w:eastAsia="MS Mincho" w:hAnsi="Times New Roman" w:cs="Times New Roman"/>
+                <w:sz w:val="24"/>
+                <w:szCs w:val="24"/>
+              </w:rPr>
+              <w:t>in detail)</w:t>
             </w:r>
           </w:p>
         </w:tc>
@@ -3687,13 +3871,23 @@
                 <w:szCs w:val="24"/>
               </w:rPr>
             </w:pPr>
-            <w:r>
-              <w:rPr>
-                <w:rFonts w:ascii="Times New Roman" w:eastAsia="MS Mincho" w:hAnsi="Times New Roman" w:cs="Times New Roman"/>
-                <w:sz w:val="24"/>
-                <w:szCs w:val="24"/>
-              </w:rPr>
-              <w:t xml:space="preserve">i) </w:t>
+            <w:proofErr w:type="spellStart"/>
+            <w:r>
+              <w:rPr>
+                <w:rFonts w:ascii="Times New Roman" w:eastAsia="MS Mincho" w:hAnsi="Times New Roman" w:cs="Times New Roman"/>
+                <w:sz w:val="24"/>
+                <w:szCs w:val="24"/>
+              </w:rPr>
+              <w:t>i</w:t>
+            </w:r>
+            <w:proofErr w:type="spellEnd"/>
+            <w:r>
+              <w:rPr>
+                <w:rFonts w:ascii="Times New Roman" w:eastAsia="MS Mincho" w:hAnsi="Times New Roman" w:cs="Times New Roman"/>
+                <w:sz w:val="24"/>
+                <w:szCs w:val="24"/>
+              </w:rPr>
+              <w:t xml:space="preserve">) </w:t>
             </w:r>
             <w:r>
               <w:rPr>
@@ -3742,7 +3936,25 @@
                 <w:sz w:val="24"/>
                 <w:szCs w:val="24"/>
               </w:rPr>
-              <w:t xml:space="preserve">Akash Valluru </w:t>
+              <w:t xml:space="preserve">Akash </w:t>
+            </w:r>
+            <w:proofErr w:type="spellStart"/>
+            <w:r>
+              <w:rPr>
+                <w:rFonts w:ascii="Times New Roman" w:eastAsia="MS Mincho" w:hAnsi="Times New Roman" w:cs="Times New Roman"/>
+                <w:sz w:val="24"/>
+                <w:szCs w:val="24"/>
+              </w:rPr>
+              <w:t>Valluru</w:t>
+            </w:r>
+            <w:proofErr w:type="spellEnd"/>
+            <w:r>
+              <w:rPr>
+                <w:rFonts w:ascii="Times New Roman" w:eastAsia="MS Mincho" w:hAnsi="Times New Roman" w:cs="Times New Roman"/>
+                <w:sz w:val="24"/>
+                <w:szCs w:val="24"/>
+              </w:rPr>
+              <w:t xml:space="preserve"> </w:t>
             </w:r>
           </w:p>
           <w:p>
@@ -3913,6 +4125,7 @@
               </w:rPr>
               <w:t>iii)</w:t>
             </w:r>
+            <w:proofErr w:type="gramStart"/>
             <w:r>
               <w:rPr>
                 <w:rFonts w:ascii="Times New Roman" w:eastAsia="MS Mincho" w:hAnsi="Times New Roman" w:cs="Times New Roman"/>
@@ -3927,7 +4140,16 @@
                 <w:sz w:val="24"/>
                 <w:szCs w:val="24"/>
               </w:rPr>
-              <w:t xml:space="preserve"> Issue log</w:t>
+              <w:t xml:space="preserve"> Issue</w:t>
+            </w:r>
+            <w:proofErr w:type="gramEnd"/>
+            <w:r>
+              <w:rPr>
+                <w:rFonts w:ascii="Times New Roman" w:eastAsia="MS Mincho" w:hAnsi="Times New Roman" w:cs="Times New Roman"/>
+                <w:sz w:val="24"/>
+                <w:szCs w:val="24"/>
+              </w:rPr>
+              <w:t xml:space="preserve"> log</w:t>
             </w:r>
           </w:p>
         </w:tc>
@@ -4048,7 +4270,25 @@
                 <w:sz w:val="24"/>
                 <w:szCs w:val="24"/>
               </w:rPr>
-              <w:t>Akash Valluru,</w:t>
+              <w:t xml:space="preserve">Akash </w:t>
+            </w:r>
+            <w:proofErr w:type="spellStart"/>
+            <w:r>
+              <w:rPr>
+                <w:rFonts w:ascii="Times New Roman" w:hAnsi="Times New Roman" w:cs="Times New Roman"/>
+                <w:sz w:val="24"/>
+                <w:szCs w:val="24"/>
+              </w:rPr>
+              <w:t>Valluru</w:t>
+            </w:r>
+            <w:proofErr w:type="spellEnd"/>
+            <w:r>
+              <w:rPr>
+                <w:rFonts w:ascii="Times New Roman" w:hAnsi="Times New Roman" w:cs="Times New Roman"/>
+                <w:sz w:val="24"/>
+                <w:szCs w:val="24"/>
+              </w:rPr>
+              <w:t>,</w:t>
             </w:r>
           </w:p>
           <w:p>
@@ -4609,7 +4849,25 @@
                 <w:sz w:val="24"/>
                 <w:szCs w:val="24"/>
               </w:rPr>
-              <w:t xml:space="preserve">Akash Valluru </w:t>
+              <w:t xml:space="preserve">Akash </w:t>
+            </w:r>
+            <w:proofErr w:type="spellStart"/>
+            <w:r>
+              <w:rPr>
+                <w:rFonts w:ascii="Times New Roman" w:hAnsi="Times New Roman" w:cs="Times New Roman"/>
+                <w:sz w:val="24"/>
+                <w:szCs w:val="24"/>
+              </w:rPr>
+              <w:t>Valluru</w:t>
+            </w:r>
+            <w:proofErr w:type="spellEnd"/>
+            <w:r>
+              <w:rPr>
+                <w:rFonts w:ascii="Times New Roman" w:hAnsi="Times New Roman" w:cs="Times New Roman"/>
+                <w:sz w:val="24"/>
+                <w:szCs w:val="24"/>
+              </w:rPr>
+              <w:t xml:space="preserve"> </w:t>
             </w:r>
           </w:p>
         </w:tc>
@@ -4683,7 +4941,7 @@
 </file>
 
 <file path=word/endnotes.xml><?xml version="1.0" encoding="utf-8"?>
-<w:endnotes xmlns:wpc="http://schemas.microsoft.com/office/word/2010/wordprocessingCanvas" xmlns:cx="http://schemas.microsoft.com/office/drawing/2014/chartex" xmlns:mc="http://schemas.openxmlformats.org/markup-compatibility/2006" xmlns:o="urn:schemas-microsoft-com:office:office" xmlns:r="http://schemas.openxmlformats.org/officeDocument/2006/relationships" xmlns:m="http://schemas.openxmlformats.org/officeDocument/2006/math" xmlns:v="urn:schemas-microsoft-com:vml" xmlns:wp14="http://schemas.microsoft.com/office/word/2010/wordprocessingDrawing" xmlns:wp="http://schemas.openxmlformats.org/drawingml/2006/wordprocessingDrawing" xmlns:w10="urn:schemas-microsoft-com:office:word" xmlns:w="http://schemas.openxmlformats.org/wordprocessingml/2006/main" xmlns:w14="http://schemas.microsoft.com/office/word/2010/wordml" xmlns:w15="http://schemas.microsoft.com/office/word/2012/wordml" xmlns:w16se="http://schemas.microsoft.com/office/word/2015/wordml/symex" xmlns:wpg="http://schemas.microsoft.com/office/word/2010/wordprocessingGroup" xmlns:wpi="http://schemas.microsoft.com/office/word/2010/wordprocessingInk" xmlns:wne="http://schemas.microsoft.com/office/word/2006/wordml" xmlns:wps="http://schemas.microsoft.com/office/word/2010/wordprocessingShape" mc:Ignorable="w14 w15 w16se wp14">
+<w:endnotes xmlns:wpc="http://schemas.microsoft.com/office/word/2010/wordprocessingCanvas" xmlns:cx="http://schemas.microsoft.com/office/drawing/2014/chartex" xmlns:cx1="http://schemas.microsoft.com/office/drawing/2015/9/8/chartex" xmlns:cx2="http://schemas.microsoft.com/office/drawing/2015/10/21/chartex" xmlns:cx3="http://schemas.microsoft.com/office/drawing/2016/5/9/chartex" xmlns:cx4="http://schemas.microsoft.com/office/drawing/2016/5/10/chartex" xmlns:cx5="http://schemas.microsoft.com/office/drawing/2016/5/11/chartex" xmlns:cx6="http://schemas.microsoft.com/office/drawing/2016/5/12/chartex" xmlns:cx7="http://schemas.microsoft.com/office/drawing/2016/5/13/chartex" xmlns:cx8="http://schemas.microsoft.com/office/drawing/2016/5/14/chartex" xmlns:mc="http://schemas.openxmlformats.org/markup-compatibility/2006" xmlns:aink="http://schemas.microsoft.com/office/drawing/2016/ink" xmlns:am3d="http://schemas.microsoft.com/office/drawing/2017/model3d" xmlns:o="urn:schemas-microsoft-com:office:office" xmlns:r="http://schemas.openxmlformats.org/officeDocument/2006/relationships" xmlns:m="http://schemas.openxmlformats.org/officeDocument/2006/math" xmlns:v="urn:schemas-microsoft-com:vml" xmlns:wp14="http://schemas.microsoft.com/office/word/2010/wordprocessingDrawing" xmlns:wp="http://schemas.openxmlformats.org/drawingml/2006/wordprocessingDrawing" xmlns:w10="urn:schemas-microsoft-com:office:word" xmlns:w="http://schemas.openxmlformats.org/wordprocessingml/2006/main" xmlns:w14="http://schemas.microsoft.com/office/word/2010/wordml" xmlns:w15="http://schemas.microsoft.com/office/word/2012/wordml" xmlns:w16cid="http://schemas.microsoft.com/office/word/2016/wordml/cid" xmlns:w16se="http://schemas.microsoft.com/office/word/2015/wordml/symex" xmlns:wpg="http://schemas.microsoft.com/office/word/2010/wordprocessingGroup" xmlns:wpi="http://schemas.microsoft.com/office/word/2010/wordprocessingInk" xmlns:wne="http://schemas.microsoft.com/office/word/2006/wordml" xmlns:wps="http://schemas.microsoft.com/office/word/2010/wordprocessingShape" mc:Ignorable="w14 w15 w16se w16cid wp14">
   <w:endnote w:type="separator" w:id="-1">
     <w:p>
       <w:pPr>
@@ -4708,7 +4966,7 @@
 </file>
 
 <file path=word/footnotes.xml><?xml version="1.0" encoding="utf-8"?>
-<w:footnotes xmlns:wpc="http://schemas.microsoft.com/office/word/2010/wordprocessingCanvas" xmlns:cx="http://schemas.microsoft.com/office/drawing/2014/chartex" xmlns:mc="http://schemas.openxmlformats.org/markup-compatibility/2006" xmlns:o="urn:schemas-microsoft-com:office:office" xmlns:r="http://schemas.openxmlformats.org/officeDocument/2006/relationships" xmlns:m="http://schemas.openxmlformats.org/officeDocument/2006/math" xmlns:v="urn:schemas-microsoft-com:vml" xmlns:wp14="http://schemas.microsoft.com/office/word/2010/wordprocessingDrawing" xmlns:wp="http://schemas.openxmlformats.org/drawingml/2006/wordprocessingDrawing" xmlns:w10="urn:schemas-microsoft-com:office:word" xmlns:w="http://schemas.openxmlformats.org/wordprocessingml/2006/main" xmlns:w14="http://schemas.microsoft.com/office/word/2010/wordml" xmlns:w15="http://schemas.microsoft.com/office/word/2012/wordml" xmlns:w16se="http://schemas.microsoft.com/office/word/2015/wordml/symex" xmlns:wpg="http://schemas.microsoft.com/office/word/2010/wordprocessingGroup" xmlns:wpi="http://schemas.microsoft.com/office/word/2010/wordprocessingInk" xmlns:wne="http://schemas.microsoft.com/office/word/2006/wordml" xmlns:wps="http://schemas.microsoft.com/office/word/2010/wordprocessingShape" mc:Ignorable="w14 w15 w16se wp14">
+<w:footnotes xmlns:wpc="http://schemas.microsoft.com/office/word/2010/wordprocessingCanvas" xmlns:cx="http://schemas.microsoft.com/office/drawing/2014/chartex" xmlns:cx1="http://schemas.microsoft.com/office/drawing/2015/9/8/chartex" xmlns:cx2="http://schemas.microsoft.com/office/drawing/2015/10/21/chartex" xmlns:cx3="http://schemas.microsoft.com/office/drawing/2016/5/9/chartex" xmlns:cx4="http://schemas.microsoft.com/office/drawing/2016/5/10/chartex" xmlns:cx5="http://schemas.microsoft.com/office/drawing/2016/5/11/chartex" xmlns:cx6="http://schemas.microsoft.com/office/drawing/2016/5/12/chartex" xmlns:cx7="http://schemas.microsoft.com/office/drawing/2016/5/13/chartex" xmlns:cx8="http://schemas.microsoft.com/office/drawing/2016/5/14/chartex" xmlns:mc="http://schemas.openxmlformats.org/markup-compatibility/2006" xmlns:aink="http://schemas.microsoft.com/office/drawing/2016/ink" xmlns:am3d="http://schemas.microsoft.com/office/drawing/2017/model3d" xmlns:o="urn:schemas-microsoft-com:office:office" xmlns:r="http://schemas.openxmlformats.org/officeDocument/2006/relationships" xmlns:m="http://schemas.openxmlformats.org/officeDocument/2006/math" xmlns:v="urn:schemas-microsoft-com:vml" xmlns:wp14="http://schemas.microsoft.com/office/word/2010/wordprocessingDrawing" xmlns:wp="http://schemas.openxmlformats.org/drawingml/2006/wordprocessingDrawing" xmlns:w10="urn:schemas-microsoft-com:office:word" xmlns:w="http://schemas.openxmlformats.org/wordprocessingml/2006/main" xmlns:w14="http://schemas.microsoft.com/office/word/2010/wordml" xmlns:w15="http://schemas.microsoft.com/office/word/2012/wordml" xmlns:w16cid="http://schemas.microsoft.com/office/word/2016/wordml/cid" xmlns:w16se="http://schemas.microsoft.com/office/word/2015/wordml/symex" xmlns:wpg="http://schemas.microsoft.com/office/word/2010/wordprocessingGroup" xmlns:wpi="http://schemas.microsoft.com/office/word/2010/wordprocessingInk" xmlns:wne="http://schemas.microsoft.com/office/word/2006/wordml" xmlns:wps="http://schemas.microsoft.com/office/word/2010/wordprocessingShape" mc:Ignorable="w14 w15 w16se w16cid wp14">
   <w:footnote w:type="separator" w:id="-1">
     <w:p>
       <w:pPr>
@@ -4733,7 +4991,7 @@
 </file>
 
 <file path=word/numbering.xml><?xml version="1.0" encoding="utf-8"?>
-<w:numbering xmlns:wpc="http://schemas.microsoft.com/office/word/2010/wordprocessingCanvas" xmlns:cx="http://schemas.microsoft.com/office/drawing/2014/chartex" xmlns:mc="http://schemas.openxmlformats.org/markup-compatibility/2006" xmlns:o="urn:schemas-microsoft-com:office:office" xmlns:r="http://schemas.openxmlformats.org/officeDocument/2006/relationships" xmlns:m="http://schemas.openxmlformats.org/officeDocument/2006/math" xmlns:v="urn:schemas-microsoft-com:vml" xmlns:wp14="http://schemas.microsoft.com/office/word/2010/wordprocessingDrawing" xmlns:wp="http://schemas.openxmlformats.org/drawingml/2006/wordprocessingDrawing" xmlns:w10="urn:schemas-microsoft-com:office:word" xmlns:w="http://schemas.openxmlformats.org/wordprocessingml/2006/main" xmlns:w14="http://schemas.microsoft.com/office/word/2010/wordml" xmlns:w15="http://schemas.microsoft.com/office/word/2012/wordml" xmlns:w16se="http://schemas.microsoft.com/office/word/2015/wordml/symex" xmlns:wpg="http://schemas.microsoft.com/office/word/2010/wordprocessingGroup" xmlns:wpi="http://schemas.microsoft.com/office/word/2010/wordprocessingInk" xmlns:wne="http://schemas.microsoft.com/office/word/2006/wordml" xmlns:wps="http://schemas.microsoft.com/office/word/2010/wordprocessingShape" mc:Ignorable="w14 w15 w16se wp14">
+<w:numbering xmlns:wpc="http://schemas.microsoft.com/office/word/2010/wordprocessingCanvas" xmlns:cx="http://schemas.microsoft.com/office/drawing/2014/chartex" xmlns:cx1="http://schemas.microsoft.com/office/drawing/2015/9/8/chartex" xmlns:cx2="http://schemas.microsoft.com/office/drawing/2015/10/21/chartex" xmlns:cx3="http://schemas.microsoft.com/office/drawing/2016/5/9/chartex" xmlns:cx4="http://schemas.microsoft.com/office/drawing/2016/5/10/chartex" xmlns:cx5="http://schemas.microsoft.com/office/drawing/2016/5/11/chartex" xmlns:cx6="http://schemas.microsoft.com/office/drawing/2016/5/12/chartex" xmlns:cx7="http://schemas.microsoft.com/office/drawing/2016/5/13/chartex" xmlns:cx8="http://schemas.microsoft.com/office/drawing/2016/5/14/chartex" xmlns:mc="http://schemas.openxmlformats.org/markup-compatibility/2006" xmlns:aink="http://schemas.microsoft.com/office/drawing/2016/ink" xmlns:am3d="http://schemas.microsoft.com/office/drawing/2017/model3d" xmlns:o="urn:schemas-microsoft-com:office:office" xmlns:r="http://schemas.openxmlformats.org/officeDocument/2006/relationships" xmlns:m="http://schemas.openxmlformats.org/officeDocument/2006/math" xmlns:v="urn:schemas-microsoft-com:vml" xmlns:wp14="http://schemas.microsoft.com/office/word/2010/wordprocessingDrawing" xmlns:wp="http://schemas.openxmlformats.org/drawingml/2006/wordprocessingDrawing" xmlns:w10="urn:schemas-microsoft-com:office:word" xmlns:w="http://schemas.openxmlformats.org/wordprocessingml/2006/main" xmlns:w14="http://schemas.microsoft.com/office/word/2010/wordml" xmlns:w15="http://schemas.microsoft.com/office/word/2012/wordml" xmlns:w16cid="http://schemas.microsoft.com/office/word/2016/wordml/cid" xmlns:w16se="http://schemas.microsoft.com/office/word/2015/wordml/symex" xmlns:wpg="http://schemas.microsoft.com/office/word/2010/wordprocessingGroup" xmlns:wpi="http://schemas.microsoft.com/office/word/2010/wordprocessingInk" xmlns:wne="http://schemas.microsoft.com/office/word/2006/wordml" xmlns:wps="http://schemas.microsoft.com/office/word/2010/wordprocessingShape" mc:Ignorable="w14 w15 w16se w16cid wp14">
   <w:abstractNum w:abstractNumId="0" w15:restartNumberingAfterBreak="0">
     <w:nsid w:val="07713370"/>
     <w:multiLevelType w:val="hybridMultilevel"/>
@@ -5551,7 +5809,7 @@
 </file>
 
 <file path=word/styles.xml><?xml version="1.0" encoding="utf-8"?>
-<w:styles xmlns:mc="http://schemas.openxmlformats.org/markup-compatibility/2006" xmlns:r="http://schemas.openxmlformats.org/officeDocument/2006/relationships" xmlns:w="http://schemas.openxmlformats.org/wordprocessingml/2006/main" xmlns:w14="http://schemas.microsoft.com/office/word/2010/wordml" xmlns:w15="http://schemas.microsoft.com/office/word/2012/wordml" xmlns:w16se="http://schemas.microsoft.com/office/word/2015/wordml/symex" mc:Ignorable="w14 w15 w16se">
+<w:styles xmlns:mc="http://schemas.openxmlformats.org/markup-compatibility/2006" xmlns:r="http://schemas.openxmlformats.org/officeDocument/2006/relationships" xmlns:w="http://schemas.openxmlformats.org/wordprocessingml/2006/main" xmlns:w14="http://schemas.microsoft.com/office/word/2010/wordml" xmlns:w15="http://schemas.microsoft.com/office/word/2012/wordml" xmlns:w16cid="http://schemas.microsoft.com/office/word/2016/wordml/cid" xmlns:w16se="http://schemas.microsoft.com/office/word/2015/wordml/symex" mc:Ignorable="w14 w15 w16se w16cid">
   <w:docDefaults>
     <w:rPrDefault>
       <w:rPr>
@@ -5567,7 +5825,7 @@
       </w:pPr>
     </w:pPrDefault>
   </w:docDefaults>
-  <w:latentStyles w:defLockedState="0" w:defUIPriority="99" w:defSemiHidden="0" w:defUnhideWhenUsed="0" w:defQFormat="0" w:count="371">
+  <w:latentStyles w:defLockedState="0" w:defUIPriority="99" w:defSemiHidden="0" w:defUnhideWhenUsed="0" w:defQFormat="0" w:count="375">
     <w:lsdException w:name="Normal" w:uiPriority="0" w:qFormat="1"/>
     <w:lsdException w:name="heading 1" w:uiPriority="9" w:qFormat="1"/>
     <w:lsdException w:name="heading 2" w:semiHidden="1" w:uiPriority="9" w:unhideWhenUsed="1" w:qFormat="1"/>
@@ -5673,7 +5931,6 @@
     <w:lsdException w:name="HTML Sample" w:semiHidden="1" w:unhideWhenUsed="1"/>
     <w:lsdException w:name="HTML Typewriter" w:semiHidden="1" w:unhideWhenUsed="1"/>
     <w:lsdException w:name="HTML Variable" w:semiHidden="1" w:unhideWhenUsed="1"/>
-    <w:lsdException w:name="Normal Table" w:semiHidden="1" w:unhideWhenUsed="1"/>
     <w:lsdException w:name="annotation subject" w:semiHidden="1" w:unhideWhenUsed="1"/>
     <w:lsdException w:name="No List" w:semiHidden="1" w:unhideWhenUsed="1"/>
     <w:lsdException w:name="Outline List 1" w:semiHidden="1" w:unhideWhenUsed="1"/>
@@ -5717,10 +5974,8 @@
     <w:lsdException w:name="Table Elegant" w:semiHidden="1" w:unhideWhenUsed="1"/>
     <w:lsdException w:name="Table Professional" w:semiHidden="1" w:unhideWhenUsed="1"/>
     <w:lsdException w:name="Table Subtle 1" w:semiHidden="1" w:unhideWhenUsed="1"/>
-    <w:lsdException w:name="Table Subtle 2" w:semiHidden="1" w:unhideWhenUsed="1"/>
     <w:lsdException w:name="Table Web 1" w:semiHidden="1" w:unhideWhenUsed="1"/>
     <w:lsdException w:name="Table Web 2" w:semiHidden="1" w:unhideWhenUsed="1"/>
-    <w:lsdException w:name="Table Web 3" w:semiHidden="1" w:unhideWhenUsed="1"/>
     <w:lsdException w:name="Balloon Text" w:semiHidden="1" w:unhideWhenUsed="1"/>
     <w:lsdException w:name="Table Grid" w:uiPriority="39"/>
     <w:lsdException w:name="Table Theme" w:semiHidden="1" w:unhideWhenUsed="1"/>
@@ -5939,6 +6194,10 @@
     <w:lsdException w:name="List Table 5 Dark Accent 6" w:uiPriority="50"/>
     <w:lsdException w:name="List Table 6 Colorful Accent 6" w:uiPriority="51"/>
     <w:lsdException w:name="List Table 7 Colorful Accent 6" w:uiPriority="52"/>
+    <w:lsdException w:name="Mention" w:semiHidden="1" w:unhideWhenUsed="1"/>
+    <w:lsdException w:name="Smart Hyperlink" w:semiHidden="1" w:unhideWhenUsed="1"/>
+    <w:lsdException w:name="Hashtag" w:semiHidden="1" w:unhideWhenUsed="1"/>
+    <w:lsdException w:name="Unresolved Mention" w:semiHidden="1" w:unhideWhenUsed="1"/>
   </w:latentStyles>
   <w:style w:type="paragraph" w:default="1" w:styleId="Normal">
     <w:name w:val="Normal"/>

</xml_diff>